<commit_message>
add what the fuck!
</commit_message>
<xml_diff>
--- a/hahatest.docx
+++ b/hahatest.docx
@@ -13,12 +13,23 @@
         <w:t>ello world</w:t>
       </w:r>
     </w:p>
+    <w:p/>
+    <w:p/>
     <w:p>
       <w:pPr>
         <w:rPr>
           <w:rFonts w:hint="eastAsia"/>
         </w:rPr>
       </w:pPr>
+      <w:r>
+        <w:t>T</w:t>
+      </w:r>
+      <w:r>
+        <w:rPr>
+          <w:rFonts w:hint="eastAsia"/>
+        </w:rPr>
+        <w:t>est modify</w:t>
+      </w:r>
     </w:p>
     <w:p>
       <w:pPr>
@@ -29,13 +40,25 @@
     </w:p>
     <w:p>
       <w:r>
-        <w:t>T</w:t>
+        <w:t>A</w:t>
       </w:r>
       <w:r>
         <w:rPr>
           <w:rFonts w:hint="eastAsia"/>
         </w:rPr>
-        <w:t>est modify</w:t>
+        <w:t xml:space="preserve">dd 1 </w:t>
+      </w:r>
+      <w:r>
+        <w:rPr>
+          <w:rFonts w:hint="eastAsia"/>
+        </w:rPr>
+        <w:t>分支</w:t>
+      </w:r>
+      <w:r>
+        <w:rPr>
+          <w:rFonts w:hint="eastAsia"/>
+        </w:rPr>
+        <w:t xml:space="preserve">  what the fuck!!</w:t>
       </w:r>
       <w:bookmarkStart w:id="0" w:name="_GoBack"/>
       <w:bookmarkEnd w:id="0"/>

</xml_diff>